<commit_message>
Worked on already existing classes
Added a function to check barcodes to the Item class.
Fixed the add function and added a remove function to the Basket class.
</commit_message>
<xml_diff>
--- a/Documentation/Till Platform - PDD.docx
+++ b/Documentation/Till Platform - PDD.docx
@@ -1219,6 +1219,75 @@
         <w:t>is class will be used to better manage the items added to the current sale, altering the items when the user is authorised to do so, manage the store inventory.</w:t>
       </w:r>
     </w:p>
+    <w:p>
+      <w:pPr>
+        <w:spacing w:after="0"/>
+        <w:jc w:val="both"/>
+      </w:pPr>
+      <w:r>
+        <w:t>While there will be derived classes to better represent different types of items, this base class will be used until later in the development, once the base functions of the system are functional.</w:t>
+      </w:r>
+    </w:p>
+    <w:p>
+      <w:pPr>
+        <w:spacing w:after="0"/>
+        <w:jc w:val="both"/>
+      </w:pPr>
+      <w:r>
+        <w:t>This class will have the following parameters:</w:t>
+      </w:r>
+    </w:p>
+    <w:p>
+      <w:pPr>
+        <w:pStyle w:val="ListParagraph"/>
+        <w:numPr>
+          <w:ilvl w:val="0"/>
+          <w:numId w:val="6"/>
+        </w:numPr>
+        <w:spacing w:after="0"/>
+        <w:jc w:val="both"/>
+      </w:pPr>
+      <w:r>
+        <w:t>Name</w:t>
+      </w:r>
+    </w:p>
+    <w:p>
+      <w:pPr>
+        <w:pStyle w:val="ListParagraph"/>
+        <w:numPr>
+          <w:ilvl w:val="0"/>
+          <w:numId w:val="6"/>
+        </w:numPr>
+        <w:spacing w:after="0"/>
+        <w:jc w:val="both"/>
+      </w:pPr>
+      <w:r>
+        <w:t>Price</w:t>
+      </w:r>
+    </w:p>
+    <w:p>
+      <w:pPr>
+        <w:pStyle w:val="ListParagraph"/>
+        <w:numPr>
+          <w:ilvl w:val="0"/>
+          <w:numId w:val="6"/>
+        </w:numPr>
+        <w:spacing w:after="0"/>
+        <w:jc w:val="both"/>
+      </w:pPr>
+      <w:r>
+        <w:t>Barcode</w:t>
+      </w:r>
+    </w:p>
+    <w:p>
+      <w:pPr>
+        <w:spacing w:after="0"/>
+        <w:jc w:val="both"/>
+      </w:pPr>
+      <w:r>
+        <w:t>It will also include methods to modify those parameters.</w:t>
+      </w:r>
+    </w:p>
     <w:sectPr>
       <w:headerReference w:type="default" r:id="rId9"/>
       <w:footerReference w:type="default" r:id="rId10"/>
@@ -1770,6 +1839,232 @@
     </w:lvl>
   </w:abstractNum>
   <w:abstractNum w:abstractNumId="2" w15:restartNumberingAfterBreak="0">
+    <w:nsid w:val="51E04141"/>
+    <w:multiLevelType w:val="hybridMultilevel"/>
+    <w:tmpl w:val="39AAA38C"/>
+    <w:lvl w:ilvl="0" w:tplc="08090001">
+      <w:start w:val="1"/>
+      <w:numFmt w:val="bullet"/>
+      <w:lvlText w:val=""/>
+      <w:lvlJc w:val="left"/>
+      <w:pPr>
+        <w:ind w:left="720" w:hanging="360"/>
+      </w:pPr>
+      <w:rPr>
+        <w:rFonts w:ascii="Symbol" w:hAnsi="Symbol" w:hint="default"/>
+      </w:rPr>
+    </w:lvl>
+    <w:lvl w:ilvl="1" w:tplc="08090003" w:tentative="1">
+      <w:start w:val="1"/>
+      <w:numFmt w:val="bullet"/>
+      <w:lvlText w:val="o"/>
+      <w:lvlJc w:val="left"/>
+      <w:pPr>
+        <w:ind w:left="1440" w:hanging="360"/>
+      </w:pPr>
+      <w:rPr>
+        <w:rFonts w:ascii="Courier New" w:hAnsi="Courier New" w:cs="Courier New" w:hint="default"/>
+      </w:rPr>
+    </w:lvl>
+    <w:lvl w:ilvl="2" w:tplc="08090005" w:tentative="1">
+      <w:start w:val="1"/>
+      <w:numFmt w:val="bullet"/>
+      <w:lvlText w:val=""/>
+      <w:lvlJc w:val="left"/>
+      <w:pPr>
+        <w:ind w:left="2160" w:hanging="360"/>
+      </w:pPr>
+      <w:rPr>
+        <w:rFonts w:ascii="Wingdings" w:hAnsi="Wingdings" w:hint="default"/>
+      </w:rPr>
+    </w:lvl>
+    <w:lvl w:ilvl="3" w:tplc="08090001" w:tentative="1">
+      <w:start w:val="1"/>
+      <w:numFmt w:val="bullet"/>
+      <w:lvlText w:val=""/>
+      <w:lvlJc w:val="left"/>
+      <w:pPr>
+        <w:ind w:left="2880" w:hanging="360"/>
+      </w:pPr>
+      <w:rPr>
+        <w:rFonts w:ascii="Symbol" w:hAnsi="Symbol" w:hint="default"/>
+      </w:rPr>
+    </w:lvl>
+    <w:lvl w:ilvl="4" w:tplc="08090003" w:tentative="1">
+      <w:start w:val="1"/>
+      <w:numFmt w:val="bullet"/>
+      <w:lvlText w:val="o"/>
+      <w:lvlJc w:val="left"/>
+      <w:pPr>
+        <w:ind w:left="3600" w:hanging="360"/>
+      </w:pPr>
+      <w:rPr>
+        <w:rFonts w:ascii="Courier New" w:hAnsi="Courier New" w:cs="Courier New" w:hint="default"/>
+      </w:rPr>
+    </w:lvl>
+    <w:lvl w:ilvl="5" w:tplc="08090005" w:tentative="1">
+      <w:start w:val="1"/>
+      <w:numFmt w:val="bullet"/>
+      <w:lvlText w:val=""/>
+      <w:lvlJc w:val="left"/>
+      <w:pPr>
+        <w:ind w:left="4320" w:hanging="360"/>
+      </w:pPr>
+      <w:rPr>
+        <w:rFonts w:ascii="Wingdings" w:hAnsi="Wingdings" w:hint="default"/>
+      </w:rPr>
+    </w:lvl>
+    <w:lvl w:ilvl="6" w:tplc="08090001" w:tentative="1">
+      <w:start w:val="1"/>
+      <w:numFmt w:val="bullet"/>
+      <w:lvlText w:val=""/>
+      <w:lvlJc w:val="left"/>
+      <w:pPr>
+        <w:ind w:left="5040" w:hanging="360"/>
+      </w:pPr>
+      <w:rPr>
+        <w:rFonts w:ascii="Symbol" w:hAnsi="Symbol" w:hint="default"/>
+      </w:rPr>
+    </w:lvl>
+    <w:lvl w:ilvl="7" w:tplc="08090003" w:tentative="1">
+      <w:start w:val="1"/>
+      <w:numFmt w:val="bullet"/>
+      <w:lvlText w:val="o"/>
+      <w:lvlJc w:val="left"/>
+      <w:pPr>
+        <w:ind w:left="5760" w:hanging="360"/>
+      </w:pPr>
+      <w:rPr>
+        <w:rFonts w:ascii="Courier New" w:hAnsi="Courier New" w:cs="Courier New" w:hint="default"/>
+      </w:rPr>
+    </w:lvl>
+    <w:lvl w:ilvl="8" w:tplc="08090005" w:tentative="1">
+      <w:start w:val="1"/>
+      <w:numFmt w:val="bullet"/>
+      <w:lvlText w:val=""/>
+      <w:lvlJc w:val="left"/>
+      <w:pPr>
+        <w:ind w:left="6480" w:hanging="360"/>
+      </w:pPr>
+      <w:rPr>
+        <w:rFonts w:ascii="Wingdings" w:hAnsi="Wingdings" w:hint="default"/>
+      </w:rPr>
+    </w:lvl>
+  </w:abstractNum>
+  <w:abstractNum w:abstractNumId="3" w15:restartNumberingAfterBreak="0">
+    <w:nsid w:val="6A341AAE"/>
+    <w:multiLevelType w:val="hybridMultilevel"/>
+    <w:tmpl w:val="774E722A"/>
+    <w:lvl w:ilvl="0" w:tplc="08090001">
+      <w:start w:val="1"/>
+      <w:numFmt w:val="bullet"/>
+      <w:lvlText w:val=""/>
+      <w:lvlJc w:val="left"/>
+      <w:pPr>
+        <w:ind w:left="720" w:hanging="360"/>
+      </w:pPr>
+      <w:rPr>
+        <w:rFonts w:ascii="Symbol" w:hAnsi="Symbol" w:hint="default"/>
+      </w:rPr>
+    </w:lvl>
+    <w:lvl w:ilvl="1" w:tplc="08090003" w:tentative="1">
+      <w:start w:val="1"/>
+      <w:numFmt w:val="bullet"/>
+      <w:lvlText w:val="o"/>
+      <w:lvlJc w:val="left"/>
+      <w:pPr>
+        <w:ind w:left="1440" w:hanging="360"/>
+      </w:pPr>
+      <w:rPr>
+        <w:rFonts w:ascii="Courier New" w:hAnsi="Courier New" w:cs="Courier New" w:hint="default"/>
+      </w:rPr>
+    </w:lvl>
+    <w:lvl w:ilvl="2" w:tplc="08090005" w:tentative="1">
+      <w:start w:val="1"/>
+      <w:numFmt w:val="bullet"/>
+      <w:lvlText w:val=""/>
+      <w:lvlJc w:val="left"/>
+      <w:pPr>
+        <w:ind w:left="2160" w:hanging="360"/>
+      </w:pPr>
+      <w:rPr>
+        <w:rFonts w:ascii="Wingdings" w:hAnsi="Wingdings" w:hint="default"/>
+      </w:rPr>
+    </w:lvl>
+    <w:lvl w:ilvl="3" w:tplc="08090001" w:tentative="1">
+      <w:start w:val="1"/>
+      <w:numFmt w:val="bullet"/>
+      <w:lvlText w:val=""/>
+      <w:lvlJc w:val="left"/>
+      <w:pPr>
+        <w:ind w:left="2880" w:hanging="360"/>
+      </w:pPr>
+      <w:rPr>
+        <w:rFonts w:ascii="Symbol" w:hAnsi="Symbol" w:hint="default"/>
+      </w:rPr>
+    </w:lvl>
+    <w:lvl w:ilvl="4" w:tplc="08090003" w:tentative="1">
+      <w:start w:val="1"/>
+      <w:numFmt w:val="bullet"/>
+      <w:lvlText w:val="o"/>
+      <w:lvlJc w:val="left"/>
+      <w:pPr>
+        <w:ind w:left="3600" w:hanging="360"/>
+      </w:pPr>
+      <w:rPr>
+        <w:rFonts w:ascii="Courier New" w:hAnsi="Courier New" w:cs="Courier New" w:hint="default"/>
+      </w:rPr>
+    </w:lvl>
+    <w:lvl w:ilvl="5" w:tplc="08090005" w:tentative="1">
+      <w:start w:val="1"/>
+      <w:numFmt w:val="bullet"/>
+      <w:lvlText w:val=""/>
+      <w:lvlJc w:val="left"/>
+      <w:pPr>
+        <w:ind w:left="4320" w:hanging="360"/>
+      </w:pPr>
+      <w:rPr>
+        <w:rFonts w:ascii="Wingdings" w:hAnsi="Wingdings" w:hint="default"/>
+      </w:rPr>
+    </w:lvl>
+    <w:lvl w:ilvl="6" w:tplc="08090001" w:tentative="1">
+      <w:start w:val="1"/>
+      <w:numFmt w:val="bullet"/>
+      <w:lvlText w:val=""/>
+      <w:lvlJc w:val="left"/>
+      <w:pPr>
+        <w:ind w:left="5040" w:hanging="360"/>
+      </w:pPr>
+      <w:rPr>
+        <w:rFonts w:ascii="Symbol" w:hAnsi="Symbol" w:hint="default"/>
+      </w:rPr>
+    </w:lvl>
+    <w:lvl w:ilvl="7" w:tplc="08090003" w:tentative="1">
+      <w:start w:val="1"/>
+      <w:numFmt w:val="bullet"/>
+      <w:lvlText w:val="o"/>
+      <w:lvlJc w:val="left"/>
+      <w:pPr>
+        <w:ind w:left="5760" w:hanging="360"/>
+      </w:pPr>
+      <w:rPr>
+        <w:rFonts w:ascii="Courier New" w:hAnsi="Courier New" w:cs="Courier New" w:hint="default"/>
+      </w:rPr>
+    </w:lvl>
+    <w:lvl w:ilvl="8" w:tplc="08090005" w:tentative="1">
+      <w:start w:val="1"/>
+      <w:numFmt w:val="bullet"/>
+      <w:lvlText w:val=""/>
+      <w:lvlJc w:val="left"/>
+      <w:pPr>
+        <w:ind w:left="6480" w:hanging="360"/>
+      </w:pPr>
+      <w:rPr>
+        <w:rFonts w:ascii="Wingdings" w:hAnsi="Wingdings" w:hint="default"/>
+      </w:rPr>
+    </w:lvl>
+  </w:abstractNum>
+  <w:abstractNum w:abstractNumId="4" w15:restartNumberingAfterBreak="0">
     <w:nsid w:val="6EBF71D3"/>
     <w:multiLevelType w:val="hybridMultilevel"/>
     <w:tmpl w:val="DC286820"/>
@@ -1858,7 +2153,7 @@
       </w:pPr>
     </w:lvl>
   </w:abstractNum>
-  <w:abstractNum w:abstractNumId="3" w15:restartNumberingAfterBreak="0">
+  <w:abstractNum w:abstractNumId="5" w15:restartNumberingAfterBreak="0">
     <w:nsid w:val="7EB25388"/>
     <w:multiLevelType w:val="hybridMultilevel"/>
     <w:tmpl w:val="933ABC08"/>
@@ -1972,16 +2267,22 @@
     </w:lvl>
   </w:abstractNum>
   <w:num w:numId="1" w16cid:durableId="199709791">
-    <w:abstractNumId w:val="3"/>
+    <w:abstractNumId w:val="5"/>
   </w:num>
   <w:num w:numId="2" w16cid:durableId="1879276258">
     <w:abstractNumId w:val="0"/>
   </w:num>
   <w:num w:numId="3" w16cid:durableId="352145353">
-    <w:abstractNumId w:val="2"/>
+    <w:abstractNumId w:val="4"/>
   </w:num>
   <w:num w:numId="4" w16cid:durableId="236745426">
     <w:abstractNumId w:val="1"/>
+  </w:num>
+  <w:num w:numId="5" w16cid:durableId="1804730956">
+    <w:abstractNumId w:val="2"/>
+  </w:num>
+  <w:num w:numId="6" w16cid:durableId="169950744">
+    <w:abstractNumId w:val="3"/>
   </w:num>
 </w:numbering>
 </file>

</xml_diff>